<commit_message>
fix: fixed task docx
</commit_message>
<xml_diff>
--- a/web.docx
+++ b/web.docx
@@ -1033,22 +1033,6 @@
     </w:p>
     <w:p>
       <w:pPr>
-        <w:autoSpaceDE w:val="0"/>
-        <w:autoSpaceDN w:val="0"/>
-        <w:adjustRightInd w:val="0"/>
-        <w:spacing w:after="0" w:line="240" w:lineRule="auto"/>
-        <w:ind w:left="708"/>
-        <w:jc w:val="center"/>
-        <w:rPr>
-          <w:rFonts w:cstheme="minorHAnsi"/>
-          <w:color w:val="000000" w:themeColor="text1"/>
-          <w:sz w:val="36"/>
-          <w:szCs w:val="24"/>
-        </w:rPr>
-      </w:pPr>
-    </w:p>
-    <w:p>
-      <w:pPr>
         <w:spacing w:line="240" w:lineRule="auto"/>
         <w:ind w:firstLine="708"/>
         <w:rPr>
@@ -1056,7 +1040,6 @@
           <w:color w:val="000000" w:themeColor="text1"/>
           <w:sz w:val="28"/>
           <w:szCs w:val="24"/>
-          <w:lang w:val="en-US"/>
         </w:rPr>
       </w:pPr>
       <w:r>
@@ -1244,6 +1227,107 @@
           <w:szCs w:val="28"/>
         </w:rPr>
         <w:t xml:space="preserve">протокола. </w:t>
+      </w:r>
+      <w:r>
+        <w:rPr>
+          <w:rFonts w:ascii="Calibri" w:hAnsi="Calibri" w:cs="Calibri"/>
+          <w:color w:val="000000" w:themeColor="text1"/>
+          <w:sz w:val="28"/>
+          <w:szCs w:val="28"/>
+        </w:rPr>
+        <w:t xml:space="preserve">Для себя я понял, что серверную часть разрабатывать мне нравится больше, потому что в клиентской части нужно обрабатывать всевозможное поведение пользователя, а также разрабатывать внешний </w:t>
+      </w:r>
+      <w:r>
+        <w:rPr>
+          <w:rFonts w:ascii="Calibri" w:hAnsi="Calibri" w:cs="Calibri"/>
+          <w:color w:val="000000" w:themeColor="text1"/>
+          <w:sz w:val="28"/>
+          <w:szCs w:val="28"/>
+        </w:rPr>
+        <w:t>вид (</w:t>
+      </w:r>
+      <w:r>
+        <w:rPr>
+          <w:rFonts w:ascii="Calibri" w:hAnsi="Calibri" w:cs="Calibri"/>
+          <w:color w:val="000000" w:themeColor="text1"/>
+          <w:sz w:val="28"/>
+          <w:szCs w:val="28"/>
+        </w:rPr>
+        <w:t xml:space="preserve">что без навыков дизайнера очень сложно). </w:t>
+      </w:r>
+      <w:r>
+        <w:rPr>
+          <w:rFonts w:ascii="Calibri" w:hAnsi="Calibri" w:cs="Calibri"/>
+          <w:color w:val="000000" w:themeColor="text1"/>
+          <w:sz w:val="28"/>
+          <w:szCs w:val="28"/>
+        </w:rPr>
+        <w:t>Также я понял, что, несмотря на удобство динамической типизации, мне больше нравится писать код со статической (С</w:t>
+      </w:r>
+      <w:r>
+        <w:rPr>
+          <w:rFonts w:ascii="Calibri" w:hAnsi="Calibri" w:cs="Calibri"/>
+          <w:color w:val="000000" w:themeColor="text1"/>
+          <w:sz w:val="28"/>
+          <w:szCs w:val="28"/>
+        </w:rPr>
+        <w:t xml:space="preserve">++, </w:t>
+      </w:r>
+      <w:r>
+        <w:rPr>
+          <w:rFonts w:ascii="Calibri" w:hAnsi="Calibri" w:cs="Calibri"/>
+          <w:color w:val="000000" w:themeColor="text1"/>
+          <w:sz w:val="28"/>
+          <w:szCs w:val="28"/>
+          <w:lang w:val="en-US"/>
+        </w:rPr>
+        <w:t>Java</w:t>
+      </w:r>
+      <w:r>
+        <w:rPr>
+          <w:rFonts w:ascii="Calibri" w:hAnsi="Calibri" w:cs="Calibri"/>
+          <w:color w:val="000000" w:themeColor="text1"/>
+          <w:sz w:val="28"/>
+          <w:szCs w:val="28"/>
+        </w:rPr>
+        <w:t>)</w:t>
+      </w:r>
+      <w:r>
+        <w:rPr>
+          <w:rFonts w:ascii="Calibri" w:hAnsi="Calibri" w:cs="Calibri"/>
+          <w:color w:val="000000" w:themeColor="text1"/>
+          <w:sz w:val="28"/>
+          <w:szCs w:val="28"/>
+        </w:rPr>
+        <w:t xml:space="preserve">.  Тем не менее, динамическая типизация и функция как объект в </w:t>
+      </w:r>
+      <w:r>
+        <w:rPr>
+          <w:rFonts w:ascii="Calibri" w:hAnsi="Calibri" w:cs="Calibri"/>
+          <w:color w:val="000000" w:themeColor="text1"/>
+          <w:sz w:val="28"/>
+          <w:szCs w:val="28"/>
+          <w:lang w:val="en-US"/>
+        </w:rPr>
+        <w:t>JS</w:t>
+      </w:r>
+      <w:r>
+        <w:rPr>
+          <w:rFonts w:ascii="Calibri" w:hAnsi="Calibri" w:cs="Calibri"/>
+          <w:color w:val="000000" w:themeColor="text1"/>
+          <w:sz w:val="28"/>
+          <w:szCs w:val="28"/>
+        </w:rPr>
+        <w:t xml:space="preserve"> </w:t>
+      </w:r>
+      <w:r>
+        <w:rPr>
+          <w:rFonts w:ascii="Calibri" w:hAnsi="Calibri" w:cs="Calibri"/>
+          <w:color w:val="000000" w:themeColor="text1"/>
+          <w:sz w:val="28"/>
+          <w:szCs w:val="28"/>
+        </w:rPr>
+        <w:t>позволяют писать очень емкий и красивый код.</w:t>
       </w:r>
     </w:p>
     <w:sectPr>
@@ -5081,6 +5165,7 @@
   <w:style w:type="character" w:default="1" w:styleId="a0">
     <w:name w:val="Default Paragraph Font"/>
     <w:uiPriority w:val="1"/>
+    <w:semiHidden/>
     <w:unhideWhenUsed/>
   </w:style>
   <w:style w:type="table" w:default="1" w:styleId="a1">

</xml_diff>

<commit_message>
fix: added validation at server and fixed 4.999=5 bug
</commit_message>
<xml_diff>
--- a/web.docx
+++ b/web.docx
@@ -94,7 +94,6 @@
         </w:rPr>
         <w:t>Дисциплина «</w:t>
       </w:r>
-      <w:proofErr w:type="gramStart"/>
       <w:r>
         <w:rPr>
           <w:rFonts w:cstheme="minorHAnsi"/>
@@ -109,16 +108,7 @@
           <w:sz w:val="32"/>
           <w:szCs w:val="24"/>
         </w:rPr>
-        <w:t>рограммирование</w:t>
-      </w:r>
-      <w:proofErr w:type="gramEnd"/>
-      <w:r>
-        <w:rPr>
-          <w:rFonts w:cstheme="minorHAnsi"/>
-          <w:sz w:val="32"/>
-          <w:szCs w:val="24"/>
-        </w:rPr>
-        <w:t>»</w:t>
+        <w:t>рограммирование»</w:t>
       </w:r>
     </w:p>
     <w:p>
@@ -307,19 +297,8 @@
           <w:sz w:val="28"/>
           <w:szCs w:val="32"/>
         </w:rPr>
-        <w:t xml:space="preserve">Данилов </w:t>
-      </w:r>
-      <w:proofErr w:type="gramStart"/>
-      <w:r>
-        <w:rPr>
-          <w:rFonts w:cstheme="minorHAnsi"/>
-          <w:i/>
-          <w:sz w:val="28"/>
-          <w:szCs w:val="32"/>
-        </w:rPr>
-        <w:t>П.Ю.</w:t>
-      </w:r>
-      <w:proofErr w:type="gramEnd"/>
+        <w:t>Данилов П.Ю.</w:t>
+      </w:r>
     </w:p>
     <w:p>
       <w:pPr>
@@ -424,7 +403,6 @@
           <w:szCs w:val="32"/>
         </w:rPr>
       </w:pPr>
-      <w:proofErr w:type="spellStart"/>
       <w:r>
         <w:rPr>
           <w:rFonts w:cstheme="minorHAnsi"/>
@@ -432,17 +410,7 @@
           <w:sz w:val="28"/>
           <w:szCs w:val="32"/>
         </w:rPr>
-        <w:t>Письмак</w:t>
-      </w:r>
-      <w:proofErr w:type="spellEnd"/>
-      <w:r>
-        <w:rPr>
-          <w:rFonts w:cstheme="minorHAnsi"/>
-          <w:i/>
-          <w:sz w:val="28"/>
-          <w:szCs w:val="32"/>
-        </w:rPr>
-        <w:t xml:space="preserve"> А.Е.</w:t>
+        <w:t>Письмак А.Е.</w:t>
       </w:r>
     </w:p>
     <w:p>
@@ -722,51 +690,7 @@
           <w:szCs w:val="24"/>
           <w:lang w:eastAsia="ru-RU"/>
         </w:rPr>
-        <w:t xml:space="preserve">При работе с CSS должно быть продемонстрировано использование селекторов идентификаторов, селекторов </w:t>
-      </w:r>
-      <w:proofErr w:type="spellStart"/>
-      <w:r>
-        <w:rPr>
-          <w:rFonts w:eastAsia="Times New Roman" w:cstheme="minorHAnsi"/>
-          <w:color w:val="333333"/>
-          <w:sz w:val="24"/>
-          <w:szCs w:val="24"/>
-          <w:lang w:eastAsia="ru-RU"/>
-        </w:rPr>
-        <w:t>псевдоэлементов</w:t>
-      </w:r>
-      <w:proofErr w:type="spellEnd"/>
-      <w:r>
-        <w:rPr>
-          <w:rFonts w:eastAsia="Times New Roman" w:cstheme="minorHAnsi"/>
-          <w:color w:val="333333"/>
-          <w:sz w:val="24"/>
-          <w:szCs w:val="24"/>
-          <w:lang w:eastAsia="ru-RU"/>
-        </w:rPr>
-        <w:t xml:space="preserve">, селекторов классов, селекторов </w:t>
-      </w:r>
-      <w:proofErr w:type="gramStart"/>
-      <w:r>
-        <w:rPr>
-          <w:rFonts w:eastAsia="Times New Roman" w:cstheme="minorHAnsi"/>
-          <w:color w:val="333333"/>
-          <w:sz w:val="24"/>
-          <w:szCs w:val="24"/>
-          <w:lang w:eastAsia="ru-RU"/>
-        </w:rPr>
-        <w:t>элементов</w:t>
-      </w:r>
-      <w:proofErr w:type="gramEnd"/>
-      <w:r>
-        <w:rPr>
-          <w:rFonts w:eastAsia="Times New Roman" w:cstheme="minorHAnsi"/>
-          <w:color w:val="333333"/>
-          <w:sz w:val="24"/>
-          <w:szCs w:val="24"/>
-          <w:lang w:eastAsia="ru-RU"/>
-        </w:rPr>
-        <w:t xml:space="preserve"> а также такие свойства стилей CSS, как наследование и каскадирование.</w:t>
+        <w:t>При работе с CSS должно быть продемонстрировано использование селекторов идентификаторов, селекторов псевдоэлементов, селекторов классов, селекторов элементов а также такие свойства стилей CSS, как наследование и каскадирование.</w:t>
       </w:r>
     </w:p>
     <w:p>
@@ -811,29 +735,7 @@
           <w:szCs w:val="24"/>
           <w:lang w:eastAsia="ru-RU"/>
         </w:rPr>
-        <w:t>ер варианта. При оформлении шапки необходимо явным образом задать шрифт (</w:t>
-      </w:r>
-      <w:proofErr w:type="spellStart"/>
-      <w:r>
-        <w:rPr>
-          <w:rFonts w:eastAsia="Times New Roman" w:cstheme="minorHAnsi"/>
-          <w:color w:val="333333"/>
-          <w:sz w:val="24"/>
-          <w:szCs w:val="24"/>
-          <w:lang w:eastAsia="ru-RU"/>
-        </w:rPr>
-        <w:t>monospace</w:t>
-      </w:r>
-      <w:proofErr w:type="spellEnd"/>
-      <w:r>
-        <w:rPr>
-          <w:rFonts w:eastAsia="Times New Roman" w:cstheme="minorHAnsi"/>
-          <w:color w:val="333333"/>
-          <w:sz w:val="24"/>
-          <w:szCs w:val="24"/>
-          <w:lang w:eastAsia="ru-RU"/>
-        </w:rPr>
-        <w:t>), его цвет и размер в каскадной таблице стилей.</w:t>
+        <w:t>ер варианта. При оформлении шапки необходимо явным образом задать шрифт (monospace), его цвет и размер в каскадной таблице стилей.</w:t>
       </w:r>
     </w:p>
     <w:p>
@@ -885,16 +787,6 @@
         </w:rPr>
         <w:t>Страница должна содержать сценарий на языке JavaScript, осуществляющий валидацию значений, вводимых пользователем в поля формы. Любые некорректные значения (например, буквы в координатах точки или отрицательный радиус) должны блокироваться.</w:t>
       </w:r>
-    </w:p>
-    <w:p>
-      <w:pPr>
-        <w:jc w:val="center"/>
-        <w:rPr>
-          <w:rFonts w:cstheme="minorHAnsi"/>
-          <w:sz w:val="36"/>
-          <w:szCs w:val="24"/>
-        </w:rPr>
-      </w:pPr>
     </w:p>
     <w:p>
       <w:pPr>
@@ -1299,7 +1191,25 @@
           <w:sz w:val="28"/>
           <w:szCs w:val="28"/>
         </w:rPr>
-        <w:t xml:space="preserve">.  Тем не менее, динамическая типизация и функция как объект в </w:t>
+        <w:t xml:space="preserve">.  Тем не менее, динамическая </w:t>
+      </w:r>
+      <w:r>
+        <w:rPr>
+          <w:rFonts w:ascii="Calibri" w:hAnsi="Calibri" w:cs="Calibri"/>
+          <w:color w:val="000000" w:themeColor="text1"/>
+          <w:sz w:val="28"/>
+          <w:szCs w:val="28"/>
+        </w:rPr>
+        <w:t xml:space="preserve">слабая </w:t>
+      </w:r>
+      <w:r>
+        <w:rPr>
+          <w:rFonts w:ascii="Calibri" w:hAnsi="Calibri" w:cs="Calibri"/>
+          <w:color w:val="000000" w:themeColor="text1"/>
+          <w:sz w:val="28"/>
+          <w:szCs w:val="28"/>
+        </w:rPr>
+        <w:t xml:space="preserve">типизация и функция как объект в </w:t>
       </w:r>
       <w:r>
         <w:rPr>

</xml_diff>